<commit_message>
Oppdatering av kildereferat og .jpg for html koden
</commit_message>
<xml_diff>
--- a/Eksamen/Ambisjonsnivå.docx
+++ b/Eksamen/Ambisjonsnivå.docx
@@ -547,7 +547,25 @@
         <w:rPr>
           <w:rFonts w:ascii="Arial" w:hAnsi="Arial" w:cs="Arial"/>
         </w:rPr>
-        <w:t>Bruk av flex og grid på tvers av de forskjellige sidene, kategori bildene på siden til index er dannet med grid via css, testet gjennom inspect funksjon på chrome har kommet frem til det nærmeste med testing av funksjonene.</w:t>
+        <w:t xml:space="preserve">Bruk av flex og grid på tvers av de forskjellige sidene, kategori bildene på siden til index er dannet med grid </w:t>
+      </w:r>
+      <w:r>
+        <w:rPr>
+          <w:rFonts w:ascii="Arial" w:hAnsi="Arial" w:cs="Arial"/>
+        </w:rPr>
+        <w:t>i</w:t>
+      </w:r>
+      <w:r>
+        <w:rPr>
+          <w:rFonts w:ascii="Arial" w:hAnsi="Arial" w:cs="Arial"/>
+        </w:rPr>
+        <w:t xml:space="preserve"> css, testet gjennom inspect funksjon på chrome har kommet frem til det nærmeste </w:t>
+      </w:r>
+      <w:r>
+        <w:rPr>
+          <w:rFonts w:ascii="Arial" w:hAnsi="Arial" w:cs="Arial"/>
+        </w:rPr>
+        <w:t>ønsket resultat basert på skissen.</w:t>
       </w:r>
     </w:p>
     <w:p>
@@ -932,18 +950,169 @@
           <w:lang w:val="en-US"/>
         </w:rPr>
       </w:pPr>
-    </w:p>
-    <w:p>
-      <w:pPr>
-        <w:rPr>
-          <w:rFonts w:ascii="Arial" w:hAnsi="Arial" w:cs="Arial"/>
-        </w:rPr>
-      </w:pPr>
-      <w:r>
-        <w:rPr>
-          <w:rFonts w:ascii="Arial" w:hAnsi="Arial" w:cs="Arial"/>
+      <w:r>
+        <w:rPr>
+          <w:rFonts w:ascii="Arial" w:hAnsi="Arial" w:cs="Arial"/>
+          <w:i/>
+          <w:iCs/>
+          <w:lang w:val="en-US"/>
         </w:rPr>
         <w:lastRenderedPageBreak/>
+        <w:t>Blocked Page</w:t>
+      </w:r>
+      <w:r>
+        <w:rPr>
+          <w:rFonts w:ascii="Arial" w:hAnsi="Arial" w:cs="Arial"/>
+          <w:lang w:val="en-US"/>
+        </w:rPr>
+        <w:t xml:space="preserve">. (2024). Unsplash.com. </w:t>
+      </w:r>
+      <w:hyperlink r:id="rId13" w:history="1">
+        <w:r>
+          <w:rPr>
+            <w:rStyle w:val="Hyperlink"/>
+            <w:rFonts w:ascii="Arial" w:hAnsi="Arial" w:cs="Arial"/>
+            <w:lang w:val="en-US"/>
+          </w:rPr>
+          <w:t>https://unsplash.com/photos/black-corded-headphones-near-eyeglasses-tCICLJ5ktBE</w:t>
+        </w:r>
+      </w:hyperlink>
+      <w:r>
+        <w:rPr>
+          <w:rFonts w:ascii="Arial" w:hAnsi="Arial" w:cs="Arial"/>
+          <w:lang w:val="en-US"/>
+        </w:rPr>
+        <w:t xml:space="preserve"> </w:t>
+      </w:r>
+    </w:p>
+    <w:p>
+      <w:pPr>
+        <w:rPr>
+          <w:rFonts w:ascii="Arial" w:hAnsi="Arial" w:cs="Arial"/>
+          <w:lang w:val="en-US"/>
+        </w:rPr>
+      </w:pPr>
+      <w:r>
+        <w:rPr>
+          <w:rFonts w:ascii="Arial" w:hAnsi="Arial" w:cs="Arial"/>
+          <w:lang w:val="en-US"/>
+        </w:rPr>
+        <w:t>‌</w:t>
+      </w:r>
+    </w:p>
+    <w:p>
+      <w:pPr>
+        <w:rPr>
+          <w:rFonts w:ascii="Arial" w:hAnsi="Arial" w:cs="Arial"/>
+          <w:lang w:val="en-US"/>
+        </w:rPr>
+      </w:pPr>
+    </w:p>
+    <w:p>
+      <w:pPr>
+        <w:rPr>
+          <w:rFonts w:ascii="Arial" w:hAnsi="Arial" w:cs="Arial"/>
+          <w:lang w:val="en-US"/>
+        </w:rPr>
+      </w:pPr>
+    </w:p>
+    <w:p>
+      <w:pPr>
+        <w:rPr>
+          <w:rFonts w:ascii="Arial" w:hAnsi="Arial" w:cs="Arial"/>
+          <w:lang w:val="en-US"/>
+        </w:rPr>
+      </w:pPr>
+      <w:r>
+        <w:rPr>
+          <w:rFonts w:ascii="Arial" w:hAnsi="Arial" w:cs="Arial"/>
+          <w:lang w:val="en-US"/>
+        </w:rPr>
+        <w:t>Adney, J. (2013, June 20). </w:t>
+      </w:r>
+      <w:r>
+        <w:rPr>
+          <w:rFonts w:ascii="Arial" w:hAnsi="Arial" w:cs="Arial"/>
+          <w:i/>
+          <w:iCs/>
+          <w:lang w:val="en-US"/>
+        </w:rPr>
+        <w:t>green leafed trees during daytime</w:t>
+      </w:r>
+      <w:r>
+        <w:rPr>
+          <w:rFonts w:ascii="Arial" w:hAnsi="Arial" w:cs="Arial"/>
+          <w:lang w:val="en-US"/>
+        </w:rPr>
+        <w:t xml:space="preserve">. Unsplash.com; Unsplash. </w:t>
+      </w:r>
+      <w:hyperlink r:id="rId14" w:history="1">
+        <w:r>
+          <w:rPr>
+            <w:rStyle w:val="Hyperlink"/>
+            <w:rFonts w:ascii="Arial" w:hAnsi="Arial" w:cs="Arial"/>
+            <w:lang w:val="en-US"/>
+          </w:rPr>
+          <w:t>https://unsplash.com/photos/green-leafed-trees-during-daytime-_WiFMBRT7Aw</w:t>
+        </w:r>
+      </w:hyperlink>
+      <w:r>
+        <w:rPr>
+          <w:rFonts w:ascii="Arial" w:hAnsi="Arial" w:cs="Arial"/>
+          <w:lang w:val="en-US"/>
+        </w:rPr>
+        <w:t xml:space="preserve"> </w:t>
+      </w:r>
+    </w:p>
+    <w:p>
+      <w:pPr>
+        <w:rPr>
+          <w:rFonts w:ascii="Arial" w:hAnsi="Arial" w:cs="Arial"/>
+          <w:lang w:val="en-US"/>
+        </w:rPr>
+      </w:pPr>
+      <w:r>
+        <w:rPr>
+          <w:rFonts w:ascii="Arial" w:hAnsi="Arial" w:cs="Arial"/>
+          <w:lang w:val="en-US"/>
+        </w:rPr>
+        <w:t>‌</w:t>
+      </w:r>
+    </w:p>
+    <w:p>
+      <w:pPr>
+        <w:rPr>
+          <w:rFonts w:ascii="Arial" w:hAnsi="Arial" w:cs="Arial"/>
+          <w:lang w:val="en-US"/>
+        </w:rPr>
+      </w:pPr>
+    </w:p>
+    <w:p>
+      <w:pPr>
+        <w:rPr>
+          <w:rFonts w:ascii="Arial" w:hAnsi="Arial" w:cs="Arial"/>
+          <w:lang w:val="en-US"/>
+        </w:rPr>
+      </w:pPr>
+    </w:p>
+    <w:p>
+      <w:pPr>
+        <w:rPr>
+          <w:rFonts w:ascii="Arial" w:hAnsi="Arial" w:cs="Arial"/>
+          <w:lang w:val="en-US"/>
+        </w:rPr>
+      </w:pPr>
+    </w:p>
+    <w:p>
+      <w:pPr>
+        <w:rPr>
+          <w:rFonts w:ascii="Arial" w:hAnsi="Arial" w:cs="Arial"/>
+        </w:rPr>
+      </w:pPr>
+      <w:r>
+        <w:rPr>
+          <w:rFonts w:ascii="Arial" w:hAnsi="Arial" w:cs="Arial"/>
+        </w:rPr>
         <w:t>Instagram logo</w:t>
       </w:r>
     </w:p>
@@ -953,7 +1122,7 @@
           <w:rFonts w:ascii="Arial" w:hAnsi="Arial" w:cs="Arial"/>
         </w:rPr>
       </w:pPr>
-      <w:hyperlink r:id="rId13" w:history="1">
+      <w:hyperlink r:id="rId15" w:history="1">
         <w:r>
           <w:rPr>
             <w:rStyle w:val="Hyperlink"/>
@@ -980,6 +1149,20 @@
       <w:pPr>
         <w:rPr>
           <w:rFonts w:ascii="Arial" w:hAnsi="Arial" w:cs="Arial"/>
+        </w:rPr>
+      </w:pPr>
+    </w:p>
+    <w:p>
+      <w:pPr>
+        <w:rPr>
+          <w:rFonts w:ascii="Arial" w:hAnsi="Arial" w:cs="Arial"/>
+        </w:rPr>
+      </w:pPr>
+    </w:p>
+    <w:p>
+      <w:pPr>
+        <w:rPr>
+          <w:rFonts w:ascii="Arial" w:hAnsi="Arial" w:cs="Arial"/>
           <w:lang w:val="en-US"/>
         </w:rPr>
       </w:pPr>
@@ -997,7 +1180,7 @@
           <w:rFonts w:ascii="Arial" w:hAnsi="Arial" w:cs="Arial"/>
         </w:rPr>
       </w:pPr>
-      <w:hyperlink r:id="rId14" w:history="1">
+      <w:hyperlink r:id="rId16" w:history="1">
         <w:r>
           <w:rPr>
             <w:rStyle w:val="Hyperlink"/>
@@ -1044,7 +1227,7 @@
         </w:rPr>
         <w:t xml:space="preserve">. Unsplash; Unsplash. </w:t>
       </w:r>
-      <w:hyperlink r:id="rId15" w:history="1">
+      <w:hyperlink r:id="rId17" w:history="1">
         <w:r>
           <w:rPr>
             <w:rStyle w:val="Hyperlink"/>
@@ -1100,7 +1283,7 @@
         </w:rPr>
         <w:t xml:space="preserve">. Lorem Picsum. </w:t>
       </w:r>
-      <w:hyperlink r:id="rId16" w:history="1">
+      <w:hyperlink r:id="rId18" w:history="1">
         <w:r>
           <w:rPr>
             <w:rStyle w:val="Hyperlink"/>
@@ -1781,7 +1964,6 @@
   <w:style w:type="character" w:default="1" w:styleId="DefaultParagraphFont">
     <w:name w:val="Default Paragraph Font"/>
     <w:uiPriority w:val="1"/>
-    <w:semiHidden/>
     <w:unhideWhenUsed/>
   </w:style>
   <w:style w:type="table" w:default="1" w:styleId="TableNormal">

</xml_diff>

<commit_message>
Kode kommentarer og review css testing
</commit_message>
<xml_diff>
--- a/Eksamen/Ambisjonsnivå.docx
+++ b/Eksamen/Ambisjonsnivå.docx
@@ -581,6 +581,26 @@
           <w:rFonts w:ascii="Arial" w:hAnsi="Arial" w:cs="Arial"/>
         </w:rPr>
       </w:pPr>
+      <w:r>
+        <w:rPr>
+          <w:rFonts w:ascii="Arial" w:hAnsi="Arial" w:cs="Arial"/>
+        </w:rPr>
+        <w:t>Produkt-«shadows», skyggene er lagt til i css under de forskjellige seksjonene som inneholder produkter. Ikke et krav i seg selv, men noe jeg tenkte kunne sette siden fra skissene på en egen måte. Valgte å kommentere det ut, men la det være synlig.</w:t>
+      </w:r>
+    </w:p>
+    <w:p>
+      <w:pPr>
+        <w:rPr>
+          <w:rFonts w:ascii="Arial" w:hAnsi="Arial" w:cs="Arial"/>
+        </w:rPr>
+      </w:pPr>
+    </w:p>
+    <w:p>
+      <w:pPr>
+        <w:rPr>
+          <w:rFonts w:ascii="Arial" w:hAnsi="Arial" w:cs="Arial"/>
+        </w:rPr>
+      </w:pPr>
     </w:p>
     <w:p>
       <w:pPr>
@@ -899,6 +919,7 @@
           <w:rFonts w:ascii="Arial" w:hAnsi="Arial" w:cs="Arial"/>
           <w:lang w:val="en-US"/>
         </w:rPr>
+        <w:lastRenderedPageBreak/>
         <w:t>p j. (2013, June 9). </w:t>
       </w:r>
       <w:r>
@@ -957,7 +978,6 @@
           <w:iCs/>
           <w:lang w:val="en-US"/>
         </w:rPr>
-        <w:lastRenderedPageBreak/>
         <w:t>Blocked Page</w:t>
       </w:r>
       <w:r>

</xml_diff>

<commit_message>
endringer på tvers av mobile first til desktop + bildekilding
</commit_message>
<xml_diff>
--- a/Eksamen/Ambisjonsnivå.docx
+++ b/Eksamen/Ambisjonsnivå.docx
@@ -227,478 +227,431 @@
       <w:pPr>
         <w:rPr>
           <w:rFonts w:ascii="Arial" w:hAnsi="Arial" w:cs="Arial"/>
+        </w:rPr>
+      </w:pPr>
+    </w:p>
+    <w:p>
+      <w:pPr>
+        <w:rPr>
+          <w:rFonts w:ascii="Arial" w:hAnsi="Arial" w:cs="Arial"/>
+        </w:rPr>
+      </w:pPr>
+      <w:r>
+        <w:rPr>
+          <w:rFonts w:ascii="Arial" w:hAnsi="Arial" w:cs="Arial"/>
+        </w:rPr>
+        <w:t>Opprettet tre HTML-dokumenter som start på hele oppgaven, med et CSS-dokument.</w:t>
+      </w:r>
+    </w:p>
+    <w:p>
+      <w:pPr>
+        <w:rPr>
+          <w:rFonts w:ascii="Arial" w:hAnsi="Arial" w:cs="Arial"/>
+        </w:rPr>
+      </w:pPr>
+      <w:r>
+        <w:rPr>
+          <w:rFonts w:ascii="Arial" w:hAnsi="Arial" w:cs="Arial"/>
+        </w:rPr>
+        <w:t>Satt opp logisk og semantisk struktur basert på grunnleggende oppgavekrav for å kjøre en HTML-side, i tillegg til html basert på krav stilt ble CSS dannet i nærmest likhet til mobile-first designet vist i oppgavens skisser.</w:t>
+      </w:r>
+    </w:p>
+    <w:p>
+      <w:pPr>
+        <w:rPr>
+          <w:rFonts w:ascii="Arial" w:hAnsi="Arial" w:cs="Arial"/>
+        </w:rPr>
+      </w:pPr>
+      <w:r>
+        <w:rPr>
+          <w:rFonts w:ascii="Arial" w:hAnsi="Arial" w:cs="Arial"/>
+        </w:rPr>
+        <w:t xml:space="preserve"> </w:t>
+      </w:r>
+    </w:p>
+    <w:p>
+      <w:pPr>
+        <w:rPr>
+          <w:rFonts w:ascii="Arial" w:hAnsi="Arial" w:cs="Arial"/>
+        </w:rPr>
+      </w:pPr>
+      <w:r>
+        <w:rPr>
+          <w:rFonts w:ascii="Arial" w:hAnsi="Arial" w:cs="Arial"/>
+        </w:rPr>
+        <w:t>Dannet tagger og seksjoner for både index.html, produkter.html og checkout.html etter oppgavebeskrivelsen (header, body, footer) + (Meny, Banner, Innhold - Produkter / Kategorier / Anmeldelser, Ingress, Kontakt, Snarveier, Sosiale-medier)</w:t>
+      </w:r>
+    </w:p>
+    <w:p>
+      <w:pPr>
+        <w:rPr>
+          <w:rFonts w:ascii="Arial" w:hAnsi="Arial" w:cs="Arial"/>
+        </w:rPr>
+      </w:pPr>
+    </w:p>
+    <w:p>
+      <w:pPr>
+        <w:rPr>
+          <w:rFonts w:ascii="Arial" w:hAnsi="Arial" w:cs="Arial"/>
+        </w:rPr>
+      </w:pPr>
+      <w:r>
+        <w:rPr>
+          <w:rFonts w:ascii="Arial" w:hAnsi="Arial" w:cs="Arial"/>
+        </w:rPr>
+        <w:t>Index:</w:t>
+      </w:r>
+    </w:p>
+    <w:p>
+      <w:pPr>
+        <w:rPr>
+          <w:rFonts w:ascii="Arial" w:hAnsi="Arial" w:cs="Arial"/>
+        </w:rPr>
+      </w:pPr>
+      <w:r>
+        <w:rPr>
+          <w:rFonts w:ascii="Arial" w:hAnsi="Arial" w:cs="Arial"/>
+        </w:rPr>
+        <w:t>Product:</w:t>
+      </w:r>
+    </w:p>
+    <w:p>
+      <w:pPr>
+        <w:rPr>
+          <w:rFonts w:ascii="Arial" w:hAnsi="Arial" w:cs="Arial"/>
           <w:b/>
           <w:bCs/>
         </w:rPr>
       </w:pPr>
-      <w:r>
-        <w:rPr>
-          <w:rFonts w:ascii="Arial" w:hAnsi="Arial" w:cs="Arial"/>
-        </w:rPr>
-        <w:t xml:space="preserve">Bilder tatt fra nettside anbefalt fra studiet </w:t>
-      </w:r>
-      <w:r>
+    </w:p>
+    <w:p>
+      <w:pPr>
         <w:rPr>
           <w:rFonts w:ascii="Arial" w:hAnsi="Arial" w:cs="Arial"/>
           <w:b/>
           <w:bCs/>
         </w:rPr>
-        <w:t>Lorem Picsum (Marby, 2024)</w:t>
-      </w:r>
-      <w:r>
+      </w:pPr>
+    </w:p>
+    <w:p>
+      <w:pPr>
+        <w:rPr>
+          <w:rFonts w:ascii="Arial" w:hAnsi="Arial" w:cs="Arial"/>
+        </w:rPr>
+      </w:pPr>
+    </w:p>
+    <w:p>
+      <w:pPr>
+        <w:rPr>
+          <w:rFonts w:ascii="Arial" w:hAnsi="Arial" w:cs="Arial"/>
+        </w:rPr>
+      </w:pPr>
+      <w:r>
+        <w:rPr>
+          <w:rFonts w:ascii="Arial" w:hAnsi="Arial" w:cs="Arial"/>
+        </w:rPr>
+        <w:t>Karakterkrav D:</w:t>
+      </w:r>
+    </w:p>
+    <w:p>
+      <w:pPr>
+        <w:rPr>
+          <w:rFonts w:ascii="Arial" w:hAnsi="Arial" w:cs="Arial"/>
+        </w:rPr>
+      </w:pPr>
+      <w:r>
+        <w:rPr>
+          <w:rFonts w:ascii="Arial" w:hAnsi="Arial" w:cs="Arial"/>
+        </w:rPr>
+        <w:t>CSS: Media quarries skapt etter layout og størrelsesendringer fra mobile-first (minstekrav) til desktop, slik at siden blir optimalisert for de begge.</w:t>
+      </w:r>
+    </w:p>
+    <w:p>
+      <w:pPr>
+        <w:rPr>
+          <w:rFonts w:ascii="Arial" w:hAnsi="Arial" w:cs="Arial"/>
+        </w:rPr>
+      </w:pPr>
+    </w:p>
+    <w:p>
+      <w:pPr>
+        <w:rPr>
+          <w:rFonts w:ascii="Arial" w:hAnsi="Arial" w:cs="Arial"/>
+        </w:rPr>
+      </w:pPr>
+      <w:r>
+        <w:rPr>
+          <w:rFonts w:ascii="Arial" w:hAnsi="Arial" w:cs="Arial"/>
+        </w:rPr>
+        <w:t>Index:</w:t>
+      </w:r>
+    </w:p>
+    <w:p>
+      <w:pPr>
+        <w:rPr>
+          <w:rFonts w:ascii="Arial" w:hAnsi="Arial" w:cs="Arial"/>
+        </w:rPr>
+      </w:pPr>
+    </w:p>
+    <w:p>
+      <w:pPr>
+        <w:rPr>
+          <w:rFonts w:ascii="Arial" w:hAnsi="Arial" w:cs="Arial"/>
+        </w:rPr>
+      </w:pPr>
+    </w:p>
+    <w:p>
+      <w:pPr>
+        <w:rPr>
+          <w:rFonts w:ascii="Arial" w:hAnsi="Arial" w:cs="Arial"/>
+        </w:rPr>
+      </w:pPr>
+      <w:r>
+        <w:rPr>
+          <w:rFonts w:ascii="Arial" w:hAnsi="Arial" w:cs="Arial"/>
+        </w:rPr>
+        <w:t>Produ</w:t>
+      </w:r>
+      <w:r>
+        <w:rPr>
+          <w:rFonts w:ascii="Arial" w:hAnsi="Arial" w:cs="Arial"/>
+        </w:rPr>
+        <w:t>ct:</w:t>
+      </w:r>
+    </w:p>
+    <w:p>
+      <w:pPr>
+        <w:rPr>
+          <w:rFonts w:ascii="Arial" w:hAnsi="Arial" w:cs="Arial"/>
+        </w:rPr>
+      </w:pPr>
+    </w:p>
+    <w:p>
+      <w:pPr>
+        <w:rPr>
+          <w:rFonts w:ascii="Arial" w:hAnsi="Arial" w:cs="Arial"/>
+        </w:rPr>
+      </w:pPr>
+      <w:r>
+        <w:rPr>
+          <w:rFonts w:ascii="Arial" w:hAnsi="Arial" w:cs="Arial"/>
+        </w:rPr>
+        <w:t>Checkout:</w:t>
+      </w:r>
+    </w:p>
+    <w:p>
+      <w:pPr>
+        <w:rPr>
+          <w:rFonts w:ascii="Arial" w:hAnsi="Arial" w:cs="Arial"/>
+        </w:rPr>
+      </w:pPr>
+    </w:p>
+    <w:p>
+      <w:pPr>
+        <w:rPr>
+          <w:rFonts w:ascii="Arial" w:hAnsi="Arial" w:cs="Arial"/>
+        </w:rPr>
+      </w:pPr>
+    </w:p>
+    <w:p>
+      <w:pPr>
+        <w:rPr>
+          <w:rFonts w:ascii="Arial" w:hAnsi="Arial" w:cs="Arial"/>
+        </w:rPr>
+      </w:pPr>
+      <w:r>
+        <w:rPr>
+          <w:rFonts w:ascii="Arial" w:hAnsi="Arial" w:cs="Arial"/>
+        </w:rPr>
+        <w:t>Ambisøs jobbing mellom karakterkrav:</w:t>
+      </w:r>
+    </w:p>
+    <w:p>
+      <w:pPr>
+        <w:rPr>
+          <w:rFonts w:ascii="Arial" w:hAnsi="Arial" w:cs="Arial"/>
+          <w:sz w:val="20"/>
+          <w:szCs w:val="20"/>
+        </w:rPr>
+      </w:pPr>
+      <w:r>
+        <w:rPr>
+          <w:rFonts w:ascii="Arial" w:hAnsi="Arial" w:cs="Arial"/>
+          <w:sz w:val="20"/>
+          <w:szCs w:val="20"/>
+        </w:rPr>
+        <w:t>Gjennom oppgaveteksten er det skrevet (i krav D): at bruk av flex og grid kommer med høyere karakterkrav.</w:t>
+      </w:r>
+    </w:p>
+    <w:p>
+      <w:pPr>
+        <w:rPr>
+          <w:rFonts w:ascii="Arial" w:hAnsi="Arial" w:cs="Arial"/>
+        </w:rPr>
+      </w:pPr>
+    </w:p>
+    <w:p>
+      <w:pPr>
+        <w:rPr>
+          <w:rFonts w:ascii="Arial" w:hAnsi="Arial" w:cs="Arial"/>
+        </w:rPr>
+      </w:pPr>
+      <w:r>
+        <w:rPr>
+          <w:rFonts w:ascii="Arial" w:hAnsi="Arial" w:cs="Arial"/>
+        </w:rPr>
+        <w:t xml:space="preserve">Bruk av flex og grid på tvers av de forskjellige sidene, kategori bildene på siden til index er dannet med grid </w:t>
+      </w:r>
+      <w:r>
+        <w:rPr>
+          <w:rFonts w:ascii="Arial" w:hAnsi="Arial" w:cs="Arial"/>
+        </w:rPr>
+        <w:t>i</w:t>
+      </w:r>
+      <w:r>
+        <w:rPr>
+          <w:rFonts w:ascii="Arial" w:hAnsi="Arial" w:cs="Arial"/>
+        </w:rPr>
+        <w:t xml:space="preserve"> css, testet gjennom inspect funksjon på chrome har kommet frem til det nærmeste </w:t>
+      </w:r>
+      <w:r>
+        <w:rPr>
+          <w:rFonts w:ascii="Arial" w:hAnsi="Arial" w:cs="Arial"/>
+        </w:rPr>
+        <w:t>ønsket resultat basert på skissen.</w:t>
+      </w:r>
+    </w:p>
+    <w:p>
+      <w:pPr>
+        <w:rPr>
+          <w:rFonts w:ascii="Arial" w:hAnsi="Arial" w:cs="Arial"/>
+        </w:rPr>
+      </w:pPr>
+    </w:p>
+    <w:p>
+      <w:pPr>
+        <w:rPr>
+          <w:rFonts w:ascii="Arial" w:hAnsi="Arial" w:cs="Arial"/>
+        </w:rPr>
+      </w:pPr>
+      <w:r>
+        <w:rPr>
+          <w:rFonts w:ascii="Arial" w:hAnsi="Arial" w:cs="Arial"/>
+        </w:rPr>
+        <w:t>Produkt-«shadows», skyggene er lagt til i css under de forskjellige seksjonene som inneholder produkter. Ikke et krav i seg selv, men noe jeg tenkte kunne sette siden fra skissene på en egen måte. Valgte å kommentere det ut, men la det være synlig.</w:t>
+      </w:r>
+    </w:p>
+    <w:p>
+      <w:pPr>
+        <w:rPr>
+          <w:rFonts w:ascii="Arial" w:hAnsi="Arial" w:cs="Arial"/>
+        </w:rPr>
+      </w:pPr>
+    </w:p>
+    <w:p>
+      <w:pPr>
+        <w:rPr>
+          <w:rFonts w:ascii="Arial" w:hAnsi="Arial" w:cs="Arial"/>
+        </w:rPr>
+      </w:pPr>
+    </w:p>
+    <w:p>
+      <w:pPr>
+        <w:rPr>
+          <w:rFonts w:ascii="Arial" w:hAnsi="Arial" w:cs="Arial"/>
+        </w:rPr>
+      </w:pPr>
+    </w:p>
+    <w:p>
+      <w:pPr>
+        <w:rPr>
+          <w:rFonts w:ascii="Arial" w:hAnsi="Arial" w:cs="Arial"/>
+        </w:rPr>
+      </w:pPr>
+    </w:p>
+    <w:p>
+      <w:pPr>
+        <w:rPr>
+          <w:rFonts w:ascii="Arial" w:hAnsi="Arial" w:cs="Arial"/>
+        </w:rPr>
+      </w:pPr>
+    </w:p>
+    <w:p>
+      <w:pPr>
+        <w:rPr>
+          <w:rFonts w:ascii="Arial" w:hAnsi="Arial" w:cs="Arial"/>
+        </w:rPr>
+      </w:pPr>
+    </w:p>
+    <w:p>
+      <w:pPr>
+        <w:rPr>
+          <w:rFonts w:ascii="Arial" w:hAnsi="Arial" w:cs="Arial"/>
+        </w:rPr>
+      </w:pPr>
+    </w:p>
+    <w:p>
+      <w:pPr>
+        <w:rPr>
+          <w:rFonts w:ascii="Arial" w:hAnsi="Arial" w:cs="Arial"/>
+        </w:rPr>
+      </w:pPr>
+    </w:p>
+    <w:p>
+      <w:pPr>
+        <w:rPr>
+          <w:rFonts w:ascii="Arial" w:hAnsi="Arial" w:cs="Arial"/>
+        </w:rPr>
+      </w:pPr>
+    </w:p>
+    <w:p>
+      <w:pPr>
+        <w:rPr>
+          <w:rFonts w:ascii="Arial" w:hAnsi="Arial" w:cs="Arial"/>
+        </w:rPr>
+      </w:pPr>
+    </w:p>
+    <w:p>
+      <w:pPr>
+        <w:rPr>
+          <w:rFonts w:ascii="Arial" w:hAnsi="Arial" w:cs="Arial"/>
+        </w:rPr>
+      </w:pPr>
+    </w:p>
+    <w:p>
+      <w:pPr>
         <w:rPr>
           <w:rFonts w:ascii="Arial" w:hAnsi="Arial" w:cs="Arial"/>
           <w:b/>
           <w:bCs/>
-        </w:rPr>
-        <w:t xml:space="preserve">, Unsplash </w:t>
+          <w:i/>
+          <w:iCs/>
+          <w:sz w:val="20"/>
+          <w:szCs w:val="20"/>
+        </w:rPr>
+      </w:pPr>
+      <w:r>
+        <w:rPr>
+          <w:rFonts w:ascii="Arial" w:hAnsi="Arial" w:cs="Arial"/>
+          <w:i/>
+          <w:iCs/>
+          <w:sz w:val="20"/>
+          <w:szCs w:val="20"/>
+        </w:rPr>
+        <w:t xml:space="preserve">Bilder tatt fra nettside anbefalt fra studiet </w:t>
       </w:r>
       <w:r>
         <w:rPr>
           <w:rFonts w:ascii="Arial" w:hAnsi="Arial" w:cs="Arial"/>
           <w:b/>
           <w:bCs/>
-        </w:rPr>
-        <w:t>(Unsplash, 2024)</w:t>
-      </w:r>
-    </w:p>
-    <w:p>
-      <w:pPr>
-        <w:rPr>
-          <w:rFonts w:ascii="Arial" w:hAnsi="Arial" w:cs="Arial"/>
-        </w:rPr>
-      </w:pPr>
-    </w:p>
-    <w:p>
-      <w:pPr>
-        <w:rPr>
-          <w:rFonts w:ascii="Arial" w:hAnsi="Arial" w:cs="Arial"/>
-        </w:rPr>
-      </w:pPr>
-    </w:p>
-    <w:p>
-      <w:pPr>
-        <w:rPr>
-          <w:rFonts w:ascii="Arial" w:hAnsi="Arial" w:cs="Arial"/>
-        </w:rPr>
-      </w:pPr>
-      <w:r>
-        <w:rPr>
-          <w:rFonts w:ascii="Arial" w:hAnsi="Arial" w:cs="Arial"/>
-        </w:rPr>
-        <w:t>Opprettet tre HTML-dokumenter som start på hele oppgaven, med et CSS-dokument.</w:t>
-      </w:r>
-    </w:p>
-    <w:p>
-      <w:pPr>
-        <w:rPr>
-          <w:rFonts w:ascii="Arial" w:hAnsi="Arial" w:cs="Arial"/>
-        </w:rPr>
-      </w:pPr>
-      <w:r>
-        <w:rPr>
-          <w:rFonts w:ascii="Arial" w:hAnsi="Arial" w:cs="Arial"/>
-        </w:rPr>
-        <w:t>Satt opp logisk og semantisk struktur basert på grunnleggende oppgavekrav for å kjøre en HTML-side, i tillegg til html basert på krav stilt ble CSS dannet i nærmest likhet til mobile-first designet vist i oppgavens skisser.</w:t>
-      </w:r>
-    </w:p>
-    <w:p>
-      <w:pPr>
-        <w:rPr>
-          <w:rFonts w:ascii="Arial" w:hAnsi="Arial" w:cs="Arial"/>
-        </w:rPr>
-      </w:pPr>
-      <w:r>
-        <w:rPr>
-          <w:rFonts w:ascii="Arial" w:hAnsi="Arial" w:cs="Arial"/>
-        </w:rPr>
-        <w:t xml:space="preserve"> </w:t>
-      </w:r>
-    </w:p>
-    <w:p>
-      <w:pPr>
-        <w:rPr>
-          <w:rFonts w:ascii="Arial" w:hAnsi="Arial" w:cs="Arial"/>
-        </w:rPr>
-      </w:pPr>
-      <w:r>
-        <w:rPr>
-          <w:rFonts w:ascii="Arial" w:hAnsi="Arial" w:cs="Arial"/>
-        </w:rPr>
-        <w:t>Dannet tagger og seksjoner for både index.html, produkter.html og checkout.html etter oppgavebeskrivelsen (header, body, footer) + (Meny, Banner, Innhold - Produkter / Kategorier / Anmeldelser, Ingress, Kontakt, Snarveier, Sosiale-medier)</w:t>
-      </w:r>
-    </w:p>
-    <w:p>
-      <w:pPr>
-        <w:rPr>
-          <w:rFonts w:ascii="Arial" w:hAnsi="Arial" w:cs="Arial"/>
-        </w:rPr>
-      </w:pPr>
-    </w:p>
-    <w:p>
-      <w:pPr>
-        <w:rPr>
-          <w:rFonts w:ascii="Arial" w:hAnsi="Arial" w:cs="Arial"/>
-        </w:rPr>
-      </w:pPr>
-      <w:r>
-        <w:rPr>
-          <w:rFonts w:ascii="Arial" w:hAnsi="Arial" w:cs="Arial"/>
-        </w:rPr>
-        <w:t>Index:</w:t>
-      </w:r>
-    </w:p>
-    <w:p>
-      <w:pPr>
-        <w:rPr>
-          <w:rFonts w:ascii="Arial" w:hAnsi="Arial" w:cs="Arial"/>
-        </w:rPr>
-      </w:pPr>
-      <w:r>
-        <w:rPr>
-          <w:rFonts w:ascii="Arial" w:hAnsi="Arial" w:cs="Arial"/>
-        </w:rPr>
-        <w:lastRenderedPageBreak/>
-        <w:t>Product:</w:t>
-      </w:r>
-    </w:p>
-    <w:p>
-      <w:pPr>
-        <w:rPr>
-          <w:rFonts w:ascii="Arial" w:hAnsi="Arial" w:cs="Arial"/>
-          <w:b/>
-          <w:bCs/>
-        </w:rPr>
-      </w:pPr>
-    </w:p>
-    <w:p>
-      <w:pPr>
-        <w:rPr>
-          <w:rFonts w:ascii="Arial" w:hAnsi="Arial" w:cs="Arial"/>
-          <w:b/>
-          <w:bCs/>
-        </w:rPr>
-      </w:pPr>
-    </w:p>
-    <w:p>
-      <w:pPr>
-        <w:rPr>
-          <w:rFonts w:ascii="Arial" w:hAnsi="Arial" w:cs="Arial"/>
-        </w:rPr>
-      </w:pPr>
-    </w:p>
-    <w:p>
-      <w:pPr>
-        <w:rPr>
-          <w:rFonts w:ascii="Arial" w:hAnsi="Arial" w:cs="Arial"/>
-        </w:rPr>
-      </w:pPr>
-      <w:r>
-        <w:rPr>
-          <w:rFonts w:ascii="Arial" w:hAnsi="Arial" w:cs="Arial"/>
-        </w:rPr>
-        <w:t>Karakterkrav D:</w:t>
-      </w:r>
-    </w:p>
-    <w:p>
-      <w:pPr>
-        <w:rPr>
-          <w:rFonts w:ascii="Arial" w:hAnsi="Arial" w:cs="Arial"/>
-        </w:rPr>
-      </w:pPr>
-      <w:r>
-        <w:rPr>
-          <w:rFonts w:ascii="Arial" w:hAnsi="Arial" w:cs="Arial"/>
-        </w:rPr>
-        <w:t>CSS: Media quarries skapt etter layout og størrelsesendringer fra mobile-first (minstekrav) til desktop, slik at siden blir optimalisert for de begge.</w:t>
-      </w:r>
-    </w:p>
-    <w:p>
-      <w:pPr>
-        <w:rPr>
-          <w:rFonts w:ascii="Arial" w:hAnsi="Arial" w:cs="Arial"/>
-        </w:rPr>
-      </w:pPr>
-    </w:p>
-    <w:p>
-      <w:pPr>
-        <w:rPr>
-          <w:rFonts w:ascii="Arial" w:hAnsi="Arial" w:cs="Arial"/>
-        </w:rPr>
-      </w:pPr>
-      <w:r>
-        <w:rPr>
-          <w:rFonts w:ascii="Arial" w:hAnsi="Arial" w:cs="Arial"/>
-        </w:rPr>
-        <w:t>Index:</w:t>
-      </w:r>
-    </w:p>
-    <w:p>
-      <w:pPr>
-        <w:rPr>
-          <w:rFonts w:ascii="Arial" w:hAnsi="Arial" w:cs="Arial"/>
-        </w:rPr>
-      </w:pPr>
-    </w:p>
-    <w:p>
-      <w:pPr>
-        <w:rPr>
-          <w:rFonts w:ascii="Arial" w:hAnsi="Arial" w:cs="Arial"/>
-        </w:rPr>
-      </w:pPr>
-    </w:p>
-    <w:p>
-      <w:pPr>
-        <w:rPr>
-          <w:rFonts w:ascii="Arial" w:hAnsi="Arial" w:cs="Arial"/>
-        </w:rPr>
-      </w:pPr>
-      <w:r>
-        <w:rPr>
-          <w:rFonts w:ascii="Arial" w:hAnsi="Arial" w:cs="Arial"/>
-        </w:rPr>
-        <w:t>Produ</w:t>
-      </w:r>
-      <w:r>
-        <w:rPr>
-          <w:rFonts w:ascii="Arial" w:hAnsi="Arial" w:cs="Arial"/>
-        </w:rPr>
-        <w:t>ct:</w:t>
-      </w:r>
-    </w:p>
-    <w:p>
-      <w:pPr>
-        <w:rPr>
-          <w:rFonts w:ascii="Arial" w:hAnsi="Arial" w:cs="Arial"/>
-        </w:rPr>
-      </w:pPr>
-    </w:p>
-    <w:p>
-      <w:pPr>
-        <w:rPr>
-          <w:rFonts w:ascii="Arial" w:hAnsi="Arial" w:cs="Arial"/>
-        </w:rPr>
-      </w:pPr>
-      <w:r>
-        <w:rPr>
-          <w:rFonts w:ascii="Arial" w:hAnsi="Arial" w:cs="Arial"/>
-        </w:rPr>
-        <w:t>Checkout:</w:t>
-      </w:r>
-    </w:p>
-    <w:p>
-      <w:pPr>
-        <w:rPr>
-          <w:rFonts w:ascii="Arial" w:hAnsi="Arial" w:cs="Arial"/>
-        </w:rPr>
-      </w:pPr>
-    </w:p>
-    <w:p>
-      <w:pPr>
-        <w:rPr>
-          <w:rFonts w:ascii="Arial" w:hAnsi="Arial" w:cs="Arial"/>
-        </w:rPr>
-      </w:pPr>
-    </w:p>
-    <w:p>
-      <w:pPr>
-        <w:rPr>
-          <w:rFonts w:ascii="Arial" w:hAnsi="Arial" w:cs="Arial"/>
-        </w:rPr>
-      </w:pPr>
-      <w:r>
-        <w:rPr>
-          <w:rFonts w:ascii="Arial" w:hAnsi="Arial" w:cs="Arial"/>
-        </w:rPr>
-        <w:t>Ambisøs jobbing mellom karakterkrav:</w:t>
-      </w:r>
-    </w:p>
-    <w:p>
-      <w:pPr>
-        <w:rPr>
-          <w:rFonts w:ascii="Arial" w:hAnsi="Arial" w:cs="Arial"/>
+          <w:i/>
+          <w:iCs/>
           <w:sz w:val="20"/>
           <w:szCs w:val="20"/>
         </w:rPr>
-      </w:pPr>
-      <w:r>
-        <w:rPr>
-          <w:rFonts w:ascii="Arial" w:hAnsi="Arial" w:cs="Arial"/>
-          <w:sz w:val="20"/>
-          <w:szCs w:val="20"/>
-        </w:rPr>
-        <w:t>Gjennom oppgaveteksten er det skrevet (i krav D): at bruk av flex og grid kommer med høyere karakterkrav.</w:t>
-      </w:r>
-    </w:p>
-    <w:p>
-      <w:pPr>
-        <w:rPr>
-          <w:rFonts w:ascii="Arial" w:hAnsi="Arial" w:cs="Arial"/>
-        </w:rPr>
-      </w:pPr>
-    </w:p>
-    <w:p>
-      <w:pPr>
-        <w:rPr>
-          <w:rFonts w:ascii="Arial" w:hAnsi="Arial" w:cs="Arial"/>
-        </w:rPr>
-      </w:pPr>
-      <w:r>
-        <w:rPr>
-          <w:rFonts w:ascii="Arial" w:hAnsi="Arial" w:cs="Arial"/>
-        </w:rPr>
-        <w:t xml:space="preserve">Bruk av flex og grid på tvers av de forskjellige sidene, kategori bildene på siden til index er dannet med grid </w:t>
-      </w:r>
-      <w:r>
-        <w:rPr>
-          <w:rFonts w:ascii="Arial" w:hAnsi="Arial" w:cs="Arial"/>
-        </w:rPr>
-        <w:t>i</w:t>
-      </w:r>
-      <w:r>
-        <w:rPr>
-          <w:rFonts w:ascii="Arial" w:hAnsi="Arial" w:cs="Arial"/>
-        </w:rPr>
-        <w:t xml:space="preserve"> css, testet gjennom inspect funksjon på chrome har kommet frem til det nærmeste </w:t>
-      </w:r>
-      <w:r>
-        <w:rPr>
-          <w:rFonts w:ascii="Arial" w:hAnsi="Arial" w:cs="Arial"/>
-        </w:rPr>
-        <w:t>ønsket resultat basert på skissen.</w:t>
-      </w:r>
-    </w:p>
-    <w:p>
-      <w:pPr>
-        <w:rPr>
-          <w:rFonts w:ascii="Arial" w:hAnsi="Arial" w:cs="Arial"/>
-        </w:rPr>
-      </w:pPr>
-    </w:p>
-    <w:p>
-      <w:pPr>
-        <w:rPr>
-          <w:rFonts w:ascii="Arial" w:hAnsi="Arial" w:cs="Arial"/>
-        </w:rPr>
-      </w:pPr>
-      <w:r>
-        <w:rPr>
-          <w:rFonts w:ascii="Arial" w:hAnsi="Arial" w:cs="Arial"/>
-        </w:rPr>
-        <w:t>Produkt-«shadows», skyggene er lagt til i css under de forskjellige seksjonene som inneholder produkter. Ikke et krav i seg selv, men noe jeg tenkte kunne sette siden fra skissene på en egen måte. Valgte å kommentere det ut, men la det være synlig.</w:t>
-      </w:r>
-    </w:p>
-    <w:p>
-      <w:pPr>
-        <w:rPr>
-          <w:rFonts w:ascii="Arial" w:hAnsi="Arial" w:cs="Arial"/>
-        </w:rPr>
-      </w:pPr>
-    </w:p>
-    <w:p>
-      <w:pPr>
-        <w:rPr>
-          <w:rFonts w:ascii="Arial" w:hAnsi="Arial" w:cs="Arial"/>
-        </w:rPr>
-      </w:pPr>
-    </w:p>
-    <w:p>
-      <w:pPr>
-        <w:rPr>
-          <w:rFonts w:ascii="Arial" w:hAnsi="Arial" w:cs="Arial"/>
-        </w:rPr>
-      </w:pPr>
-    </w:p>
-    <w:p>
-      <w:pPr>
-        <w:rPr>
-          <w:rFonts w:ascii="Arial" w:hAnsi="Arial" w:cs="Arial"/>
-        </w:rPr>
-      </w:pPr>
-    </w:p>
-    <w:p>
-      <w:pPr>
-        <w:rPr>
-          <w:rFonts w:ascii="Arial" w:hAnsi="Arial" w:cs="Arial"/>
-        </w:rPr>
-      </w:pPr>
-    </w:p>
-    <w:p>
-      <w:pPr>
-        <w:rPr>
-          <w:rFonts w:ascii="Arial" w:hAnsi="Arial" w:cs="Arial"/>
-        </w:rPr>
-      </w:pPr>
-    </w:p>
-    <w:p>
-      <w:pPr>
-        <w:rPr>
-          <w:rFonts w:ascii="Arial" w:hAnsi="Arial" w:cs="Arial"/>
-        </w:rPr>
-      </w:pPr>
-    </w:p>
-    <w:p>
-      <w:pPr>
-        <w:rPr>
-          <w:rFonts w:ascii="Arial" w:hAnsi="Arial" w:cs="Arial"/>
-        </w:rPr>
-      </w:pPr>
-    </w:p>
-    <w:p>
-      <w:pPr>
-        <w:rPr>
-          <w:rFonts w:ascii="Arial" w:hAnsi="Arial" w:cs="Arial"/>
-        </w:rPr>
-      </w:pPr>
-    </w:p>
-    <w:p>
-      <w:pPr>
-        <w:rPr>
-          <w:rFonts w:ascii="Arial" w:hAnsi="Arial" w:cs="Arial"/>
-        </w:rPr>
-      </w:pPr>
-    </w:p>
-    <w:p>
-      <w:pPr>
-        <w:rPr>
-          <w:rFonts w:ascii="Arial" w:hAnsi="Arial" w:cs="Arial"/>
-        </w:rPr>
-      </w:pPr>
-    </w:p>
-    <w:p>
-      <w:pPr>
-        <w:rPr>
-          <w:rFonts w:ascii="Arial" w:hAnsi="Arial" w:cs="Arial"/>
-        </w:rPr>
-      </w:pPr>
-    </w:p>
-    <w:p>
-      <w:pPr>
-        <w:rPr>
-          <w:rFonts w:ascii="Arial" w:hAnsi="Arial" w:cs="Arial"/>
-        </w:rPr>
-      </w:pPr>
-    </w:p>
-    <w:p>
-      <w:pPr>
-        <w:rPr>
-          <w:rFonts w:ascii="Arial" w:hAnsi="Arial" w:cs="Arial"/>
-        </w:rPr>
-      </w:pPr>
-    </w:p>
-    <w:p>
-      <w:pPr>
-        <w:rPr>
-          <w:rFonts w:ascii="Arial" w:hAnsi="Arial" w:cs="Arial"/>
-        </w:rPr>
-      </w:pPr>
-    </w:p>
-    <w:p>
-      <w:pPr>
-        <w:rPr>
-          <w:rFonts w:ascii="Arial" w:hAnsi="Arial" w:cs="Arial"/>
-        </w:rPr>
-      </w:pPr>
+        <w:t>Lorem Picsum (Marby, 2024), Unsplash (Unsplash, 2024)</w:t>
+      </w:r>
     </w:p>
     <w:p>
       <w:pPr>
@@ -755,7 +708,23 @@
           <w:rFonts w:ascii="Arial" w:hAnsi="Arial" w:cs="Arial"/>
           <w:lang w:val="en-US"/>
         </w:rPr>
-        <w:t xml:space="preserve">. Unsplash.com; Unsplash. </w:t>
+        <w:t xml:space="preserve">. Unsplash.com; </w:t>
+      </w:r>
+      <w:proofErr w:type="spellStart"/>
+      <w:r>
+        <w:rPr>
+          <w:rFonts w:ascii="Arial" w:hAnsi="Arial" w:cs="Arial"/>
+          <w:lang w:val="en-US"/>
+        </w:rPr>
+        <w:t>Unsplash</w:t>
+      </w:r>
+      <w:proofErr w:type="spellEnd"/>
+      <w:r>
+        <w:rPr>
+          <w:rFonts w:ascii="Arial" w:hAnsi="Arial" w:cs="Arial"/>
+          <w:lang w:val="en-US"/>
+        </w:rPr>
+        <w:t xml:space="preserve">. </w:t>
       </w:r>
       <w:hyperlink r:id="rId9" w:history="1">
         <w:r>
@@ -795,12 +764,21 @@
           <w:lang w:val="en-US"/>
         </w:rPr>
       </w:pPr>
-      <w:r>
-        <w:rPr>
-          <w:rFonts w:ascii="Arial" w:hAnsi="Arial" w:cs="Arial"/>
-          <w:lang w:val="en-US"/>
-        </w:rPr>
-        <w:t>Shustov, A. (2013, July 29). </w:t>
+      <w:proofErr w:type="spellStart"/>
+      <w:r>
+        <w:rPr>
+          <w:rFonts w:ascii="Arial" w:hAnsi="Arial" w:cs="Arial"/>
+          <w:lang w:val="en-US"/>
+        </w:rPr>
+        <w:t>Shustov</w:t>
+      </w:r>
+      <w:proofErr w:type="spellEnd"/>
+      <w:r>
+        <w:rPr>
+          <w:rFonts w:ascii="Arial" w:hAnsi="Arial" w:cs="Arial"/>
+          <w:lang w:val="en-US"/>
+        </w:rPr>
+        <w:t>, A. (2013, July 29). </w:t>
       </w:r>
       <w:r>
         <w:rPr>
@@ -816,7 +794,23 @@
           <w:rFonts w:ascii="Arial" w:hAnsi="Arial" w:cs="Arial"/>
           <w:lang w:val="en-US"/>
         </w:rPr>
-        <w:t xml:space="preserve">. Unsplash.com; Unsplash. </w:t>
+        <w:t xml:space="preserve">. Unsplash.com; </w:t>
+      </w:r>
+      <w:proofErr w:type="spellStart"/>
+      <w:r>
+        <w:rPr>
+          <w:rFonts w:ascii="Arial" w:hAnsi="Arial" w:cs="Arial"/>
+          <w:lang w:val="en-US"/>
+        </w:rPr>
+        <w:t>Unsplash</w:t>
+      </w:r>
+      <w:proofErr w:type="spellEnd"/>
+      <w:r>
+        <w:rPr>
+          <w:rFonts w:ascii="Arial" w:hAnsi="Arial" w:cs="Arial"/>
+          <w:lang w:val="en-US"/>
+        </w:rPr>
+        <w:t xml:space="preserve">. </w:t>
       </w:r>
       <w:hyperlink r:id="rId10" w:history="1">
         <w:r>
@@ -879,7 +873,23 @@
           <w:rFonts w:ascii="Arial" w:hAnsi="Arial" w:cs="Arial"/>
           <w:lang w:val="en-US"/>
         </w:rPr>
-        <w:t xml:space="preserve">. Unsplash.com; Unsplash. </w:t>
+        <w:t xml:space="preserve">. Unsplash.com; </w:t>
+      </w:r>
+      <w:proofErr w:type="spellStart"/>
+      <w:r>
+        <w:rPr>
+          <w:rFonts w:ascii="Arial" w:hAnsi="Arial" w:cs="Arial"/>
+          <w:lang w:val="en-US"/>
+        </w:rPr>
+        <w:t>Unsplash</w:t>
+      </w:r>
+      <w:proofErr w:type="spellEnd"/>
+      <w:r>
+        <w:rPr>
+          <w:rFonts w:ascii="Arial" w:hAnsi="Arial" w:cs="Arial"/>
+          <w:lang w:val="en-US"/>
+        </w:rPr>
+        <w:t xml:space="preserve">. </w:t>
       </w:r>
       <w:hyperlink r:id="rId11" w:history="1">
         <w:r>
@@ -919,7 +929,6 @@
           <w:rFonts w:ascii="Arial" w:hAnsi="Arial" w:cs="Arial"/>
           <w:lang w:val="en-US"/>
         </w:rPr>
-        <w:lastRenderedPageBreak/>
         <w:t>p j. (2013, June 9). </w:t>
       </w:r>
       <w:r>
@@ -936,7 +945,23 @@
           <w:rFonts w:ascii="Arial" w:hAnsi="Arial" w:cs="Arial"/>
           <w:lang w:val="en-US"/>
         </w:rPr>
-        <w:t xml:space="preserve">. Unsplash.com; Unsplash. </w:t>
+        <w:t xml:space="preserve">. Unsplash.com; </w:t>
+      </w:r>
+      <w:proofErr w:type="spellStart"/>
+      <w:r>
+        <w:rPr>
+          <w:rFonts w:ascii="Arial" w:hAnsi="Arial" w:cs="Arial"/>
+          <w:lang w:val="en-US"/>
+        </w:rPr>
+        <w:t>Unsplash</w:t>
+      </w:r>
+      <w:proofErr w:type="spellEnd"/>
+      <w:r>
+        <w:rPr>
+          <w:rFonts w:ascii="Arial" w:hAnsi="Arial" w:cs="Arial"/>
+          <w:lang w:val="en-US"/>
+        </w:rPr>
+        <w:t xml:space="preserve">. </w:t>
       </w:r>
       <w:hyperlink r:id="rId12" w:history="1">
         <w:r>
@@ -1048,6 +1073,7 @@
           <w:rFonts w:ascii="Arial" w:hAnsi="Arial" w:cs="Arial"/>
           <w:lang w:val="en-US"/>
         </w:rPr>
+        <w:lastRenderedPageBreak/>
         <w:t>Adney, J. (2013, June 20). </w:t>
       </w:r>
       <w:r>
@@ -1064,7 +1090,23 @@
           <w:rFonts w:ascii="Arial" w:hAnsi="Arial" w:cs="Arial"/>
           <w:lang w:val="en-US"/>
         </w:rPr>
-        <w:t xml:space="preserve">. Unsplash.com; Unsplash. </w:t>
+        <w:t xml:space="preserve">. Unsplash.com; </w:t>
+      </w:r>
+      <w:proofErr w:type="spellStart"/>
+      <w:r>
+        <w:rPr>
+          <w:rFonts w:ascii="Arial" w:hAnsi="Arial" w:cs="Arial"/>
+          <w:lang w:val="en-US"/>
+        </w:rPr>
+        <w:t>Unsplash</w:t>
+      </w:r>
+      <w:proofErr w:type="spellEnd"/>
+      <w:r>
+        <w:rPr>
+          <w:rFonts w:ascii="Arial" w:hAnsi="Arial" w:cs="Arial"/>
+          <w:lang w:val="en-US"/>
+        </w:rPr>
+        <w:t xml:space="preserve">. </w:t>
       </w:r>
       <w:hyperlink r:id="rId14" w:history="1">
         <w:r>
@@ -1191,8 +1233,17 @@
           <w:rFonts w:ascii="Arial" w:hAnsi="Arial" w:cs="Arial"/>
           <w:lang w:val="en-US"/>
         </w:rPr>
-        <w:t>pencils and smartphone on top of books 2013 Aleks Dorohovich</w:t>
-      </w:r>
+        <w:t xml:space="preserve">pencils and smartphone on top of books 2013 Aleks </w:t>
+      </w:r>
+      <w:proofErr w:type="spellStart"/>
+      <w:r>
+        <w:rPr>
+          <w:rFonts w:ascii="Arial" w:hAnsi="Arial" w:cs="Arial"/>
+          <w:lang w:val="en-US"/>
+        </w:rPr>
+        <w:t>Dorohovich</w:t>
+      </w:r>
+      <w:proofErr w:type="spellEnd"/>
     </w:p>
     <w:p>
       <w:pPr>
@@ -1224,12 +1275,21 @@
           <w:lang w:val="en-US"/>
         </w:rPr>
       </w:pPr>
-      <w:r>
-        <w:rPr>
-          <w:rFonts w:ascii="Arial" w:hAnsi="Arial" w:cs="Arial"/>
-          <w:lang w:val="en-US"/>
-        </w:rPr>
-        <w:t>Unsplash. (2024). </w:t>
+      <w:proofErr w:type="spellStart"/>
+      <w:r>
+        <w:rPr>
+          <w:rFonts w:ascii="Arial" w:hAnsi="Arial" w:cs="Arial"/>
+          <w:lang w:val="en-US"/>
+        </w:rPr>
+        <w:t>Unsplash</w:t>
+      </w:r>
+      <w:proofErr w:type="spellEnd"/>
+      <w:r>
+        <w:rPr>
+          <w:rFonts w:ascii="Arial" w:hAnsi="Arial" w:cs="Arial"/>
+          <w:lang w:val="en-US"/>
+        </w:rPr>
+        <w:t>. (2024). </w:t>
       </w:r>
       <w:r>
         <w:rPr>
@@ -1245,7 +1305,39 @@
           <w:rFonts w:ascii="Arial" w:hAnsi="Arial" w:cs="Arial"/>
           <w:lang w:val="en-US"/>
         </w:rPr>
-        <w:t xml:space="preserve">. Unsplash; Unsplash. </w:t>
+        <w:t xml:space="preserve">. </w:t>
+      </w:r>
+      <w:proofErr w:type="spellStart"/>
+      <w:r>
+        <w:rPr>
+          <w:rFonts w:ascii="Arial" w:hAnsi="Arial" w:cs="Arial"/>
+          <w:lang w:val="en-US"/>
+        </w:rPr>
+        <w:t>Unsplash</w:t>
+      </w:r>
+      <w:proofErr w:type="spellEnd"/>
+      <w:r>
+        <w:rPr>
+          <w:rFonts w:ascii="Arial" w:hAnsi="Arial" w:cs="Arial"/>
+          <w:lang w:val="en-US"/>
+        </w:rPr>
+        <w:t xml:space="preserve">; </w:t>
+      </w:r>
+      <w:proofErr w:type="spellStart"/>
+      <w:r>
+        <w:rPr>
+          <w:rFonts w:ascii="Arial" w:hAnsi="Arial" w:cs="Arial"/>
+          <w:lang w:val="en-US"/>
+        </w:rPr>
+        <w:t>Unsplash</w:t>
+      </w:r>
+      <w:proofErr w:type="spellEnd"/>
+      <w:r>
+        <w:rPr>
+          <w:rFonts w:ascii="Arial" w:hAnsi="Arial" w:cs="Arial"/>
+          <w:lang w:val="en-US"/>
+        </w:rPr>
+        <w:t xml:space="preserve">. </w:t>
       </w:r>
       <w:hyperlink r:id="rId17" w:history="1">
         <w:r>
@@ -1294,14 +1386,41 @@
           <w:iCs/>
           <w:lang w:val="en-US"/>
         </w:rPr>
-        <w:t>Lorem Picsum</w:t>
-      </w:r>
-      <w:r>
-        <w:rPr>
-          <w:rFonts w:ascii="Arial" w:hAnsi="Arial" w:cs="Arial"/>
-          <w:lang w:val="en-US"/>
-        </w:rPr>
-        <w:t xml:space="preserve">. Lorem Picsum. </w:t>
+        <w:t xml:space="preserve">Lorem </w:t>
+      </w:r>
+      <w:proofErr w:type="spellStart"/>
+      <w:r>
+        <w:rPr>
+          <w:rFonts w:ascii="Arial" w:hAnsi="Arial" w:cs="Arial"/>
+          <w:i/>
+          <w:iCs/>
+          <w:lang w:val="en-US"/>
+        </w:rPr>
+        <w:t>Picsum</w:t>
+      </w:r>
+      <w:proofErr w:type="spellEnd"/>
+      <w:r>
+        <w:rPr>
+          <w:rFonts w:ascii="Arial" w:hAnsi="Arial" w:cs="Arial"/>
+          <w:lang w:val="en-US"/>
+        </w:rPr>
+        <w:t xml:space="preserve">. Lorem </w:t>
+      </w:r>
+      <w:proofErr w:type="spellStart"/>
+      <w:r>
+        <w:rPr>
+          <w:rFonts w:ascii="Arial" w:hAnsi="Arial" w:cs="Arial"/>
+          <w:lang w:val="en-US"/>
+        </w:rPr>
+        <w:t>Picsum</w:t>
+      </w:r>
+      <w:proofErr w:type="spellEnd"/>
+      <w:r>
+        <w:rPr>
+          <w:rFonts w:ascii="Arial" w:hAnsi="Arial" w:cs="Arial"/>
+          <w:lang w:val="en-US"/>
+        </w:rPr>
+        <w:t xml:space="preserve">. </w:t>
       </w:r>
       <w:hyperlink r:id="rId18" w:history="1">
         <w:r>

</xml_diff>